<commit_message>
Atualização dos membros do grupo
</commit_message>
<xml_diff>
--- a/02. Integrantes_do_Projeto.docx
+++ b/02. Integrantes_do_Projeto.docx
@@ -364,28 +364,14 @@
                 <w:szCs w:val="20"/>
               </w:rPr>
             </w:pPr>
-            <w:r>
-              <w:rPr>
-                <w:sz w:val="20"/>
-                <w:szCs w:val="20"/>
-              </w:rPr>
-              <w:t xml:space="preserve">Gabriel Gonçalves </w:t>
-            </w:r>
-            <w:proofErr w:type="spellStart"/>
-            <w:r>
-              <w:rPr>
-                <w:sz w:val="20"/>
-                <w:szCs w:val="20"/>
-              </w:rPr>
-              <w:t>Corvelo</w:t>
-            </w:r>
-            <w:proofErr w:type="spellEnd"/>
-            <w:r>
-              <w:rPr>
-                <w:sz w:val="20"/>
-                <w:szCs w:val="20"/>
-              </w:rPr>
-              <w:t xml:space="preserve"> Bastos</w:t>
+            <w:bookmarkStart w:id="1" w:name="_GoBack"/>
+            <w:bookmarkEnd w:id="1"/>
+            <w:r>
+              <w:rPr>
+                <w:sz w:val="20"/>
+                <w:szCs w:val="20"/>
+              </w:rPr>
+              <w:t>Matheus Carvalho Pelegrini</w:t>
             </w:r>
           </w:p>
         </w:tc>
@@ -417,7 +403,7 @@
                 <w:sz w:val="20"/>
                 <w:szCs w:val="20"/>
               </w:rPr>
-              <w:t>1904369</w:t>
+              <w:t>1903395</w:t>
             </w:r>
           </w:p>
         </w:tc>
@@ -449,7 +435,7 @@
                 <w:sz w:val="20"/>
                 <w:szCs w:val="20"/>
               </w:rPr>
-              <w:t>gabriel.bastos@aluno.faculdadeimpacta.com.br</w:t>
+              <w:t>matheus.pelegrini@aluno.faculdadeimpacta.com.br</w:t>
             </w:r>
           </w:p>
         </w:tc>
@@ -481,7 +467,7 @@
                 <w:sz w:val="20"/>
                 <w:szCs w:val="20"/>
               </w:rPr>
-              <w:t>(11) 9 9167 7867</w:t>
+              <w:t>(11) 9 6494 0887</w:t>
             </w:r>
           </w:p>
         </w:tc>
@@ -515,136 +501,6 @@
                 <w:sz w:val="20"/>
                 <w:szCs w:val="20"/>
               </w:rPr>
-              <w:t>Matheus Carvalho Pelegrini</w:t>
-            </w:r>
-          </w:p>
-        </w:tc>
-        <w:tc>
-          <w:tcPr>
-            <w:tcW w:w="1320" w:type="dxa"/>
-            <w:tcBorders>
-              <w:top w:val="single" w:sz="8" w:space="0" w:color="FF9900"/>
-              <w:left w:val="single" w:sz="8" w:space="0" w:color="FF9900"/>
-              <w:bottom w:val="single" w:sz="8" w:space="0" w:color="FF9900"/>
-              <w:right w:val="single" w:sz="8" w:space="0" w:color="FF9900"/>
-            </w:tcBorders>
-            <w:tcMar>
-              <w:top w:w="100" w:type="dxa"/>
-              <w:left w:w="100" w:type="dxa"/>
-              <w:bottom w:w="100" w:type="dxa"/>
-              <w:right w:w="100" w:type="dxa"/>
-            </w:tcMar>
-          </w:tcPr>
-          <w:p>
-            <w:pPr>
-              <w:rPr>
-                <w:sz w:val="20"/>
-                <w:szCs w:val="20"/>
-              </w:rPr>
-            </w:pPr>
-            <w:r>
-              <w:rPr>
-                <w:sz w:val="20"/>
-                <w:szCs w:val="20"/>
-              </w:rPr>
-              <w:t>1903395</w:t>
-            </w:r>
-          </w:p>
-        </w:tc>
-        <w:tc>
-          <w:tcPr>
-            <w:tcW w:w="4491" w:type="dxa"/>
-            <w:tcBorders>
-              <w:top w:val="single" w:sz="8" w:space="0" w:color="FF9900"/>
-              <w:left w:val="single" w:sz="8" w:space="0" w:color="FF9900"/>
-              <w:bottom w:val="single" w:sz="8" w:space="0" w:color="FF9900"/>
-              <w:right w:val="single" w:sz="8" w:space="0" w:color="FF9900"/>
-            </w:tcBorders>
-            <w:tcMar>
-              <w:top w:w="100" w:type="dxa"/>
-              <w:left w:w="100" w:type="dxa"/>
-              <w:bottom w:w="100" w:type="dxa"/>
-              <w:right w:w="100" w:type="dxa"/>
-            </w:tcMar>
-          </w:tcPr>
-          <w:p>
-            <w:pPr>
-              <w:rPr>
-                <w:sz w:val="20"/>
-                <w:szCs w:val="20"/>
-              </w:rPr>
-            </w:pPr>
-            <w:r>
-              <w:rPr>
-                <w:sz w:val="20"/>
-                <w:szCs w:val="20"/>
-              </w:rPr>
-              <w:t>matheus.pelegrini@aluno.faculdadeimpacta.com.br</w:t>
-            </w:r>
-          </w:p>
-        </w:tc>
-        <w:tc>
-          <w:tcPr>
-            <w:tcW w:w="1560" w:type="dxa"/>
-            <w:tcBorders>
-              <w:top w:val="single" w:sz="8" w:space="0" w:color="FF9900"/>
-              <w:left w:val="single" w:sz="8" w:space="0" w:color="FF9900"/>
-              <w:bottom w:val="single" w:sz="8" w:space="0" w:color="FF9900"/>
-              <w:right w:val="single" w:sz="8" w:space="0" w:color="FF9900"/>
-            </w:tcBorders>
-            <w:tcMar>
-              <w:top w:w="100" w:type="dxa"/>
-              <w:left w:w="100" w:type="dxa"/>
-              <w:bottom w:w="100" w:type="dxa"/>
-              <w:right w:w="100" w:type="dxa"/>
-            </w:tcMar>
-          </w:tcPr>
-          <w:p>
-            <w:pPr>
-              <w:rPr>
-                <w:sz w:val="20"/>
-                <w:szCs w:val="20"/>
-              </w:rPr>
-            </w:pPr>
-            <w:r>
-              <w:rPr>
-                <w:sz w:val="20"/>
-                <w:szCs w:val="20"/>
-              </w:rPr>
-              <w:t>(11) 9 6494 0887</w:t>
-            </w:r>
-          </w:p>
-        </w:tc>
-      </w:tr>
-      <w:tr>
-        <w:tc>
-          <w:tcPr>
-            <w:tcW w:w="3818" w:type="dxa"/>
-            <w:tcBorders>
-              <w:top w:val="single" w:sz="8" w:space="0" w:color="FF9900"/>
-              <w:left w:val="single" w:sz="8" w:space="0" w:color="FF9900"/>
-              <w:bottom w:val="single" w:sz="8" w:space="0" w:color="FF9900"/>
-              <w:right w:val="single" w:sz="8" w:space="0" w:color="FF9900"/>
-            </w:tcBorders>
-            <w:tcMar>
-              <w:top w:w="100" w:type="dxa"/>
-              <w:left w:w="100" w:type="dxa"/>
-              <w:bottom w:w="100" w:type="dxa"/>
-              <w:right w:w="100" w:type="dxa"/>
-            </w:tcMar>
-          </w:tcPr>
-          <w:p>
-            <w:pPr>
-              <w:rPr>
-                <w:sz w:val="20"/>
-                <w:szCs w:val="20"/>
-              </w:rPr>
-            </w:pPr>
-            <w:r>
-              <w:rPr>
-                <w:sz w:val="20"/>
-                <w:szCs w:val="20"/>
-              </w:rPr>
               <w:t xml:space="preserve">Rodrigo </w:t>
             </w:r>
             <w:proofErr w:type="spellStart"/>
@@ -661,16 +517,7 @@
                 <w:sz w:val="20"/>
                 <w:szCs w:val="20"/>
               </w:rPr>
-              <w:t xml:space="preserve"> C</w:t>
-            </w:r>
-            <w:bookmarkStart w:id="1" w:name="_GoBack"/>
-            <w:bookmarkEnd w:id="1"/>
-            <w:r>
-              <w:rPr>
-                <w:sz w:val="20"/>
-                <w:szCs w:val="20"/>
-              </w:rPr>
-              <w:t>unha</w:t>
+              <w:t xml:space="preserve"> Cunha</w:t>
             </w:r>
           </w:p>
         </w:tc>

</xml_diff>